<commit_message>
changing printedOn to generatedOn for seniority list properties and view models changed too for consistency
</commit_message>
<xml_diff>
--- a/Server/HetsReport/Templates/SeniorityList-Template.docx
+++ b/Server/HetsReport/Templates/SeniorityList-Template.docx
@@ -1,6 +1,6 @@
 
 <file path=word/document.xml><?xml version="1.0" encoding="utf-8"?>
-<w:document xmlns:wpc="http://schemas.microsoft.com/office/word/2010/wordprocessingCanvas" xmlns:cx="http://schemas.microsoft.com/office/drawing/2014/chartex" xmlns:cx1="http://schemas.microsoft.com/office/drawing/2015/9/8/chartex" xmlns:cx2="http://schemas.microsoft.com/office/drawing/2015/10/21/chartex" xmlns:cx3="http://schemas.microsoft.com/office/drawing/2016/5/9/chartex" xmlns:cx4="http://schemas.microsoft.com/office/drawing/2016/5/10/chartex" xmlns:cx5="http://schemas.microsoft.com/office/drawing/2016/5/11/chartex" xmlns:cx6="http://schemas.microsoft.com/office/drawing/2016/5/12/chartex" xmlns:cx7="http://schemas.microsoft.com/office/drawing/2016/5/13/chartex" xmlns:cx8="http://schemas.microsoft.com/office/drawing/2016/5/14/chartex" xmlns:mc="http://schemas.openxmlformats.org/markup-compatibility/2006" xmlns:aink="http://schemas.microsoft.com/office/drawing/2016/ink" xmlns:am3d="http://schemas.microsoft.com/office/drawing/2017/model3d" xmlns:o="urn:schemas-microsoft-com:office:office" xmlns:r="http://schemas.openxmlformats.org/officeDocument/2006/relationships" xmlns:m="http://schemas.openxmlformats.org/officeDocument/2006/math" xmlns:v="urn:schemas-microsoft-com:vml" xmlns:wp14="http://schemas.microsoft.com/office/word/2010/wordprocessingDrawing" xmlns:wp="http://schemas.openxmlformats.org/drawingml/2006/wordprocessingDrawing" xmlns:w10="urn:schemas-microsoft-com:office:word" xmlns:w="http://schemas.openxmlformats.org/wordprocessingml/2006/main" xmlns:w14="http://schemas.microsoft.com/office/word/2010/wordml" xmlns:w15="http://schemas.microsoft.com/office/word/2012/wordml" xmlns:w16cid="http://schemas.microsoft.com/office/word/2016/wordml/cid" xmlns:w16se="http://schemas.microsoft.com/office/word/2015/wordml/symex" xmlns:wpg="http://schemas.microsoft.com/office/word/2010/wordprocessingGroup" xmlns:wpi="http://schemas.microsoft.com/office/word/2010/wordprocessingInk" xmlns:wne="http://schemas.microsoft.com/office/word/2006/wordml" xmlns:wps="http://schemas.microsoft.com/office/word/2010/wordprocessingShape" mc:Ignorable="w14 w15 w16se w16cid wp14">
+<w:document xmlns:wpc="http://schemas.microsoft.com/office/word/2010/wordprocessingCanvas" xmlns:cx="http://schemas.microsoft.com/office/drawing/2014/chartex" xmlns:cx1="http://schemas.microsoft.com/office/drawing/2015/9/8/chartex" xmlns:cx2="http://schemas.microsoft.com/office/drawing/2015/10/21/chartex" xmlns:cx3="http://schemas.microsoft.com/office/drawing/2016/5/9/chartex" xmlns:cx4="http://schemas.microsoft.com/office/drawing/2016/5/10/chartex" xmlns:cx5="http://schemas.microsoft.com/office/drawing/2016/5/11/chartex" xmlns:cx6="http://schemas.microsoft.com/office/drawing/2016/5/12/chartex" xmlns:cx7="http://schemas.microsoft.com/office/drawing/2016/5/13/chartex" xmlns:cx8="http://schemas.microsoft.com/office/drawing/2016/5/14/chartex" xmlns:mc="http://schemas.openxmlformats.org/markup-compatibility/2006" xmlns:aink="http://schemas.microsoft.com/office/drawing/2016/ink" xmlns:am3d="http://schemas.microsoft.com/office/drawing/2017/model3d" xmlns:o="urn:schemas-microsoft-com:office:office" xmlns:r="http://schemas.openxmlformats.org/officeDocument/2006/relationships" xmlns:m="http://schemas.openxmlformats.org/officeDocument/2006/math" xmlns:v="urn:schemas-microsoft-com:vml" xmlns:wp14="http://schemas.microsoft.com/office/word/2010/wordprocessingDrawing" xmlns:wp="http://schemas.openxmlformats.org/drawingml/2006/wordprocessingDrawing" xmlns:w10="urn:schemas-microsoft-com:office:word" xmlns:w="http://schemas.openxmlformats.org/wordprocessingml/2006/main" xmlns:w14="http://schemas.microsoft.com/office/word/2010/wordml" xmlns:w15="http://schemas.microsoft.com/office/word/2012/wordml" xmlns:w16cex="http://schemas.microsoft.com/office/word/2018/wordml/cex" xmlns:w16cid="http://schemas.microsoft.com/office/word/2016/wordml/cid" xmlns:w16="http://schemas.microsoft.com/office/word/2018/wordml" xmlns:w16se="http://schemas.microsoft.com/office/word/2015/wordml/symex" xmlns:wpg="http://schemas.microsoft.com/office/word/2010/wordprocessingGroup" xmlns:wpi="http://schemas.microsoft.com/office/word/2010/wordprocessingInk" xmlns:wne="http://schemas.microsoft.com/office/word/2006/wordml" xmlns:wps="http://schemas.microsoft.com/office/word/2010/wordprocessingShape" mc:Ignorable="w14 w15 w16se w16cid w16 w16cex wp14">
   <w:body>
     <w:p>
       <w:pPr>
@@ -104,7 +104,7 @@
           <w:szCs w:val="16"/>
           <w:lang w:val="en-CA"/>
         </w:rPr>
-        <w:t xml:space="preserve">Printed On: </w:t>
+        <w:t>Generated</w:t>
       </w:r>
       <w:r>
         <w:rPr>
@@ -114,6 +114,16 @@
           <w:szCs w:val="16"/>
           <w:lang w:val="en-CA"/>
         </w:rPr>
+        <w:t xml:space="preserve"> On: </w:t>
+      </w:r>
+      <w:r>
+        <w:rPr>
+          <w:rFonts w:ascii="Arial" w:hAnsi="Arial" w:cs="Arial"/>
+          <w:bCs/>
+          <w:sz w:val="16"/>
+          <w:szCs w:val="16"/>
+          <w:lang w:val="en-CA"/>
+        </w:rPr>
         <w:fldChar w:fldCharType="begin"/>
       </w:r>
       <w:r>
@@ -124,7 +134,7 @@
           <w:szCs w:val="16"/>
           <w:lang w:val="en-CA"/>
         </w:rPr>
-        <w:instrText xml:space="preserve"> MERGEFIELD  printedOn  \* MERGEFORMAT </w:instrText>
+        <w:instrText xml:space="preserve"> MERGEFIELD  generatedOn  \* MERGEFORMAT </w:instrText>
       </w:r>
       <w:r>
         <w:rPr>
@@ -145,7 +155,7 @@
           <w:szCs w:val="16"/>
           <w:lang w:val="en-CA"/>
         </w:rPr>
-        <w:t>«printedOn»</w:t>
+        <w:t>«generatedOn»</w:t>
       </w:r>
       <w:r>
         <w:rPr>
@@ -486,8 +496,6 @@
           <w:szCs w:val="16"/>
         </w:rPr>
       </w:pPr>
-      <w:bookmarkStart w:id="0" w:name="_GoBack"/>
-      <w:bookmarkEnd w:id="0"/>
     </w:p>
     <w:sectPr>
       <w:footerReference w:type="default" r:id="rId6"/>
@@ -501,7 +509,7 @@
 </file>
 
 <file path=word/endnotes.xml><?xml version="1.0" encoding="utf-8"?>
-<w:endnotes xmlns:wpc="http://schemas.microsoft.com/office/word/2010/wordprocessingCanvas" xmlns:cx="http://schemas.microsoft.com/office/drawing/2014/chartex" xmlns:cx1="http://schemas.microsoft.com/office/drawing/2015/9/8/chartex" xmlns:cx2="http://schemas.microsoft.com/office/drawing/2015/10/21/chartex" xmlns:cx3="http://schemas.microsoft.com/office/drawing/2016/5/9/chartex" xmlns:cx4="http://schemas.microsoft.com/office/drawing/2016/5/10/chartex" xmlns:cx5="http://schemas.microsoft.com/office/drawing/2016/5/11/chartex" xmlns:cx6="http://schemas.microsoft.com/office/drawing/2016/5/12/chartex" xmlns:cx7="http://schemas.microsoft.com/office/drawing/2016/5/13/chartex" xmlns:cx8="http://schemas.microsoft.com/office/drawing/2016/5/14/chartex" xmlns:mc="http://schemas.openxmlformats.org/markup-compatibility/2006" xmlns:aink="http://schemas.microsoft.com/office/drawing/2016/ink" xmlns:am3d="http://schemas.microsoft.com/office/drawing/2017/model3d" xmlns:o="urn:schemas-microsoft-com:office:office" xmlns:r="http://schemas.openxmlformats.org/officeDocument/2006/relationships" xmlns:m="http://schemas.openxmlformats.org/officeDocument/2006/math" xmlns:v="urn:schemas-microsoft-com:vml" xmlns:wp14="http://schemas.microsoft.com/office/word/2010/wordprocessingDrawing" xmlns:wp="http://schemas.openxmlformats.org/drawingml/2006/wordprocessingDrawing" xmlns:w10="urn:schemas-microsoft-com:office:word" xmlns:w="http://schemas.openxmlformats.org/wordprocessingml/2006/main" xmlns:w14="http://schemas.microsoft.com/office/word/2010/wordml" xmlns:w15="http://schemas.microsoft.com/office/word/2012/wordml" xmlns:w16cid="http://schemas.microsoft.com/office/word/2016/wordml/cid" xmlns:w16se="http://schemas.microsoft.com/office/word/2015/wordml/symex" xmlns:wpg="http://schemas.microsoft.com/office/word/2010/wordprocessingGroup" xmlns:wpi="http://schemas.microsoft.com/office/word/2010/wordprocessingInk" xmlns:wne="http://schemas.microsoft.com/office/word/2006/wordml" xmlns:wps="http://schemas.microsoft.com/office/word/2010/wordprocessingShape" mc:Ignorable="w14 w15 w16se w16cid wp14">
+<w:endnotes xmlns:wpc="http://schemas.microsoft.com/office/word/2010/wordprocessingCanvas" xmlns:cx="http://schemas.microsoft.com/office/drawing/2014/chartex" xmlns:cx1="http://schemas.microsoft.com/office/drawing/2015/9/8/chartex" xmlns:cx2="http://schemas.microsoft.com/office/drawing/2015/10/21/chartex" xmlns:cx3="http://schemas.microsoft.com/office/drawing/2016/5/9/chartex" xmlns:cx4="http://schemas.microsoft.com/office/drawing/2016/5/10/chartex" xmlns:cx5="http://schemas.microsoft.com/office/drawing/2016/5/11/chartex" xmlns:cx6="http://schemas.microsoft.com/office/drawing/2016/5/12/chartex" xmlns:cx7="http://schemas.microsoft.com/office/drawing/2016/5/13/chartex" xmlns:cx8="http://schemas.microsoft.com/office/drawing/2016/5/14/chartex" xmlns:mc="http://schemas.openxmlformats.org/markup-compatibility/2006" xmlns:aink="http://schemas.microsoft.com/office/drawing/2016/ink" xmlns:am3d="http://schemas.microsoft.com/office/drawing/2017/model3d" xmlns:o="urn:schemas-microsoft-com:office:office" xmlns:r="http://schemas.openxmlformats.org/officeDocument/2006/relationships" xmlns:m="http://schemas.openxmlformats.org/officeDocument/2006/math" xmlns:v="urn:schemas-microsoft-com:vml" xmlns:wp14="http://schemas.microsoft.com/office/word/2010/wordprocessingDrawing" xmlns:wp="http://schemas.openxmlformats.org/drawingml/2006/wordprocessingDrawing" xmlns:w10="urn:schemas-microsoft-com:office:word" xmlns:w="http://schemas.openxmlformats.org/wordprocessingml/2006/main" xmlns:w14="http://schemas.microsoft.com/office/word/2010/wordml" xmlns:w15="http://schemas.microsoft.com/office/word/2012/wordml" xmlns:w16cex="http://schemas.microsoft.com/office/word/2018/wordml/cex" xmlns:w16cid="http://schemas.microsoft.com/office/word/2016/wordml/cid" xmlns:w16="http://schemas.microsoft.com/office/word/2018/wordml" xmlns:w16se="http://schemas.microsoft.com/office/word/2015/wordml/symex" xmlns:wpg="http://schemas.microsoft.com/office/word/2010/wordprocessingGroup" xmlns:wpi="http://schemas.microsoft.com/office/word/2010/wordprocessingInk" xmlns:wne="http://schemas.microsoft.com/office/word/2006/wordml" xmlns:wps="http://schemas.microsoft.com/office/word/2010/wordprocessingShape" mc:Ignorable="w14 w15 w16se w16cid w16 w16cex wp14">
   <w:endnote w:type="separator" w:id="-1">
     <w:p>
       <w:r>
@@ -520,7 +528,7 @@
 </file>
 
 <file path=word/footer1.xml><?xml version="1.0" encoding="utf-8"?>
-<w:ftr xmlns:wpc="http://schemas.microsoft.com/office/word/2010/wordprocessingCanvas" xmlns:cx="http://schemas.microsoft.com/office/drawing/2014/chartex" xmlns:cx1="http://schemas.microsoft.com/office/drawing/2015/9/8/chartex" xmlns:cx2="http://schemas.microsoft.com/office/drawing/2015/10/21/chartex" xmlns:cx3="http://schemas.microsoft.com/office/drawing/2016/5/9/chartex" xmlns:cx4="http://schemas.microsoft.com/office/drawing/2016/5/10/chartex" xmlns:cx5="http://schemas.microsoft.com/office/drawing/2016/5/11/chartex" xmlns:cx6="http://schemas.microsoft.com/office/drawing/2016/5/12/chartex" xmlns:cx7="http://schemas.microsoft.com/office/drawing/2016/5/13/chartex" xmlns:cx8="http://schemas.microsoft.com/office/drawing/2016/5/14/chartex" xmlns:mc="http://schemas.openxmlformats.org/markup-compatibility/2006" xmlns:aink="http://schemas.microsoft.com/office/drawing/2016/ink" xmlns:am3d="http://schemas.microsoft.com/office/drawing/2017/model3d" xmlns:o="urn:schemas-microsoft-com:office:office" xmlns:r="http://schemas.openxmlformats.org/officeDocument/2006/relationships" xmlns:m="http://schemas.openxmlformats.org/officeDocument/2006/math" xmlns:v="urn:schemas-microsoft-com:vml" xmlns:wp14="http://schemas.microsoft.com/office/word/2010/wordprocessingDrawing" xmlns:wp="http://schemas.openxmlformats.org/drawingml/2006/wordprocessingDrawing" xmlns:w10="urn:schemas-microsoft-com:office:word" xmlns:w="http://schemas.openxmlformats.org/wordprocessingml/2006/main" xmlns:w14="http://schemas.microsoft.com/office/word/2010/wordml" xmlns:w15="http://schemas.microsoft.com/office/word/2012/wordml" xmlns:w16cid="http://schemas.microsoft.com/office/word/2016/wordml/cid" xmlns:w16se="http://schemas.microsoft.com/office/word/2015/wordml/symex" xmlns:wpg="http://schemas.microsoft.com/office/word/2010/wordprocessingGroup" xmlns:wpi="http://schemas.microsoft.com/office/word/2010/wordprocessingInk" xmlns:wne="http://schemas.microsoft.com/office/word/2006/wordml" xmlns:wps="http://schemas.microsoft.com/office/word/2010/wordprocessingShape" mc:Ignorable="w14 w15 w16se w16cid wp14">
+<w:ftr xmlns:wpc="http://schemas.microsoft.com/office/word/2010/wordprocessingCanvas" xmlns:cx="http://schemas.microsoft.com/office/drawing/2014/chartex" xmlns:cx1="http://schemas.microsoft.com/office/drawing/2015/9/8/chartex" xmlns:cx2="http://schemas.microsoft.com/office/drawing/2015/10/21/chartex" xmlns:cx3="http://schemas.microsoft.com/office/drawing/2016/5/9/chartex" xmlns:cx4="http://schemas.microsoft.com/office/drawing/2016/5/10/chartex" xmlns:cx5="http://schemas.microsoft.com/office/drawing/2016/5/11/chartex" xmlns:cx6="http://schemas.microsoft.com/office/drawing/2016/5/12/chartex" xmlns:cx7="http://schemas.microsoft.com/office/drawing/2016/5/13/chartex" xmlns:cx8="http://schemas.microsoft.com/office/drawing/2016/5/14/chartex" xmlns:mc="http://schemas.openxmlformats.org/markup-compatibility/2006" xmlns:aink="http://schemas.microsoft.com/office/drawing/2016/ink" xmlns:am3d="http://schemas.microsoft.com/office/drawing/2017/model3d" xmlns:o="urn:schemas-microsoft-com:office:office" xmlns:r="http://schemas.openxmlformats.org/officeDocument/2006/relationships" xmlns:m="http://schemas.openxmlformats.org/officeDocument/2006/math" xmlns:v="urn:schemas-microsoft-com:vml" xmlns:wp14="http://schemas.microsoft.com/office/word/2010/wordprocessingDrawing" xmlns:wp="http://schemas.openxmlformats.org/drawingml/2006/wordprocessingDrawing" xmlns:w10="urn:schemas-microsoft-com:office:word" xmlns:w="http://schemas.openxmlformats.org/wordprocessingml/2006/main" xmlns:w14="http://schemas.microsoft.com/office/word/2010/wordml" xmlns:w15="http://schemas.microsoft.com/office/word/2012/wordml" xmlns:w16cex="http://schemas.microsoft.com/office/word/2018/wordml/cex" xmlns:w16cid="http://schemas.microsoft.com/office/word/2016/wordml/cid" xmlns:w16="http://schemas.microsoft.com/office/word/2018/wordml" xmlns:w16se="http://schemas.microsoft.com/office/word/2015/wordml/symex" xmlns:wpg="http://schemas.microsoft.com/office/word/2010/wordprocessingGroup" xmlns:wpi="http://schemas.microsoft.com/office/word/2010/wordprocessingInk" xmlns:wne="http://schemas.microsoft.com/office/word/2006/wordml" xmlns:wps="http://schemas.microsoft.com/office/word/2010/wordprocessingShape" mc:Ignorable="w14 w15 w16se w16cid w16 w16cex wp14">
   <w:sdt>
     <w:sdtPr>
       <w:rPr>
@@ -673,7 +681,7 @@
 </file>
 
 <file path=word/footnotes.xml><?xml version="1.0" encoding="utf-8"?>
-<w:footnotes xmlns:wpc="http://schemas.microsoft.com/office/word/2010/wordprocessingCanvas" xmlns:cx="http://schemas.microsoft.com/office/drawing/2014/chartex" xmlns:cx1="http://schemas.microsoft.com/office/drawing/2015/9/8/chartex" xmlns:cx2="http://schemas.microsoft.com/office/drawing/2015/10/21/chartex" xmlns:cx3="http://schemas.microsoft.com/office/drawing/2016/5/9/chartex" xmlns:cx4="http://schemas.microsoft.com/office/drawing/2016/5/10/chartex" xmlns:cx5="http://schemas.microsoft.com/office/drawing/2016/5/11/chartex" xmlns:cx6="http://schemas.microsoft.com/office/drawing/2016/5/12/chartex" xmlns:cx7="http://schemas.microsoft.com/office/drawing/2016/5/13/chartex" xmlns:cx8="http://schemas.microsoft.com/office/drawing/2016/5/14/chartex" xmlns:mc="http://schemas.openxmlformats.org/markup-compatibility/2006" xmlns:aink="http://schemas.microsoft.com/office/drawing/2016/ink" xmlns:am3d="http://schemas.microsoft.com/office/drawing/2017/model3d" xmlns:o="urn:schemas-microsoft-com:office:office" xmlns:r="http://schemas.openxmlformats.org/officeDocument/2006/relationships" xmlns:m="http://schemas.openxmlformats.org/officeDocument/2006/math" xmlns:v="urn:schemas-microsoft-com:vml" xmlns:wp14="http://schemas.microsoft.com/office/word/2010/wordprocessingDrawing" xmlns:wp="http://schemas.openxmlformats.org/drawingml/2006/wordprocessingDrawing" xmlns:w10="urn:schemas-microsoft-com:office:word" xmlns:w="http://schemas.openxmlformats.org/wordprocessingml/2006/main" xmlns:w14="http://schemas.microsoft.com/office/word/2010/wordml" xmlns:w15="http://schemas.microsoft.com/office/word/2012/wordml" xmlns:w16cid="http://schemas.microsoft.com/office/word/2016/wordml/cid" xmlns:w16se="http://schemas.microsoft.com/office/word/2015/wordml/symex" xmlns:wpg="http://schemas.microsoft.com/office/word/2010/wordprocessingGroup" xmlns:wpi="http://schemas.microsoft.com/office/word/2010/wordprocessingInk" xmlns:wne="http://schemas.microsoft.com/office/word/2006/wordml" xmlns:wps="http://schemas.microsoft.com/office/word/2010/wordprocessingShape" mc:Ignorable="w14 w15 w16se w16cid wp14">
+<w:footnotes xmlns:wpc="http://schemas.microsoft.com/office/word/2010/wordprocessingCanvas" xmlns:cx="http://schemas.microsoft.com/office/drawing/2014/chartex" xmlns:cx1="http://schemas.microsoft.com/office/drawing/2015/9/8/chartex" xmlns:cx2="http://schemas.microsoft.com/office/drawing/2015/10/21/chartex" xmlns:cx3="http://schemas.microsoft.com/office/drawing/2016/5/9/chartex" xmlns:cx4="http://schemas.microsoft.com/office/drawing/2016/5/10/chartex" xmlns:cx5="http://schemas.microsoft.com/office/drawing/2016/5/11/chartex" xmlns:cx6="http://schemas.microsoft.com/office/drawing/2016/5/12/chartex" xmlns:cx7="http://schemas.microsoft.com/office/drawing/2016/5/13/chartex" xmlns:cx8="http://schemas.microsoft.com/office/drawing/2016/5/14/chartex" xmlns:mc="http://schemas.openxmlformats.org/markup-compatibility/2006" xmlns:aink="http://schemas.microsoft.com/office/drawing/2016/ink" xmlns:am3d="http://schemas.microsoft.com/office/drawing/2017/model3d" xmlns:o="urn:schemas-microsoft-com:office:office" xmlns:r="http://schemas.openxmlformats.org/officeDocument/2006/relationships" xmlns:m="http://schemas.openxmlformats.org/officeDocument/2006/math" xmlns:v="urn:schemas-microsoft-com:vml" xmlns:wp14="http://schemas.microsoft.com/office/word/2010/wordprocessingDrawing" xmlns:wp="http://schemas.openxmlformats.org/drawingml/2006/wordprocessingDrawing" xmlns:w10="urn:schemas-microsoft-com:office:word" xmlns:w="http://schemas.openxmlformats.org/wordprocessingml/2006/main" xmlns:w14="http://schemas.microsoft.com/office/word/2010/wordml" xmlns:w15="http://schemas.microsoft.com/office/word/2012/wordml" xmlns:w16cex="http://schemas.microsoft.com/office/word/2018/wordml/cex" xmlns:w16cid="http://schemas.microsoft.com/office/word/2016/wordml/cid" xmlns:w16="http://schemas.microsoft.com/office/word/2018/wordml" xmlns:w16se="http://schemas.microsoft.com/office/word/2015/wordml/symex" xmlns:wpg="http://schemas.microsoft.com/office/word/2010/wordprocessingGroup" xmlns:wpi="http://schemas.microsoft.com/office/word/2010/wordprocessingInk" xmlns:wne="http://schemas.microsoft.com/office/word/2006/wordml" xmlns:wps="http://schemas.microsoft.com/office/word/2010/wordprocessingShape" mc:Ignorable="w14 w15 w16se w16cid w16 w16cex wp14">
   <w:footnote w:type="separator" w:id="-1">
     <w:p>
       <w:r>
@@ -692,7 +700,7 @@
 </file>
 
 <file path=word/styles.xml><?xml version="1.0" encoding="utf-8"?>
-<w:styles xmlns:mc="http://schemas.openxmlformats.org/markup-compatibility/2006" xmlns:r="http://schemas.openxmlformats.org/officeDocument/2006/relationships" xmlns:w="http://schemas.openxmlformats.org/wordprocessingml/2006/main" xmlns:w14="http://schemas.microsoft.com/office/word/2010/wordml" xmlns:w15="http://schemas.microsoft.com/office/word/2012/wordml" xmlns:w16cid="http://schemas.microsoft.com/office/word/2016/wordml/cid" xmlns:w16se="http://schemas.microsoft.com/office/word/2015/wordml/symex" mc:Ignorable="w14 w15 w16se w16cid">
+<w:styles xmlns:mc="http://schemas.openxmlformats.org/markup-compatibility/2006" xmlns:r="http://schemas.openxmlformats.org/officeDocument/2006/relationships" xmlns:w="http://schemas.openxmlformats.org/wordprocessingml/2006/main" xmlns:w14="http://schemas.microsoft.com/office/word/2010/wordml" xmlns:w15="http://schemas.microsoft.com/office/word/2012/wordml" xmlns:w16cex="http://schemas.microsoft.com/office/word/2018/wordml/cex" xmlns:w16cid="http://schemas.microsoft.com/office/word/2016/wordml/cid" xmlns:w16="http://schemas.microsoft.com/office/word/2018/wordml" xmlns:w16se="http://schemas.microsoft.com/office/word/2015/wordml/symex" mc:Ignorable="w14 w15 w16se w16cid w16 w16cex">
   <w:docDefaults>
     <w:rPrDefault>
       <w:rPr>

</xml_diff>

<commit_message>
HETS-1330 part-1 seniority list to change title depending on whether it's a counter copy
</commit_message>
<xml_diff>
--- a/Server/HetsReport/Templates/SeniorityList-Template.docx
+++ b/Server/HetsReport/Templates/SeniorityList-Template.docx
@@ -214,7 +214,40 @@
           <w:sz w:val="16"/>
           <w:szCs w:val="16"/>
         </w:rPr>
-        <w:t>Year-to-Date</w:t>
+        <w:fldChar w:fldCharType="begin"/>
+      </w:r>
+      <w:r>
+        <w:rPr>
+          <w:rFonts w:ascii="Arial" w:hAnsi="Arial" w:cs="Arial"/>
+          <w:sz w:val="16"/>
+          <w:szCs w:val="16"/>
+        </w:rPr>
+        <w:instrText xml:space="preserve"> MERGEFIELD  seniorityListType  \* MERGEFORMAT </w:instrText>
+      </w:r>
+      <w:r>
+        <w:rPr>
+          <w:rFonts w:ascii="Arial" w:hAnsi="Arial" w:cs="Arial"/>
+          <w:sz w:val="16"/>
+          <w:szCs w:val="16"/>
+        </w:rPr>
+        <w:fldChar w:fldCharType="separate"/>
+      </w:r>
+      <w:r>
+        <w:rPr>
+          <w:rFonts w:ascii="Arial" w:hAnsi="Arial" w:cs="Arial"/>
+          <w:noProof/>
+          <w:sz w:val="16"/>
+          <w:szCs w:val="16"/>
+        </w:rPr>
+        <w:t>«seniorityListType»</w:t>
+      </w:r>
+      <w:r>
+        <w:rPr>
+          <w:rFonts w:ascii="Arial" w:hAnsi="Arial" w:cs="Arial"/>
+          <w:sz w:val="16"/>
+          <w:szCs w:val="16"/>
+        </w:rPr>
+        <w:fldChar w:fldCharType="end"/>
       </w:r>
     </w:p>
     <w:p>

</xml_diff>